<commit_message>
Update Project Proposal Final Marking Updated - pasindu (1).docx
</commit_message>
<xml_diff>
--- a/Project Proposal Final Marking Updated - pasindu (1).docx
+++ b/Project Proposal Final Marking Updated - pasindu (1).docx
@@ -3645,23 +3645,7 @@
           <w:sz w:val="22"/>
           <w:szCs w:val="22"/>
         </w:rPr>
-        <w:t xml:space="preserve">Behavior-based analysis, on the other hand, can provide valuable insights into user and system behavior, allowing security teams to identify suspicious activity and </w:t>
-      </w:r>
-      <w:proofErr w:type="gramStart"/>
-      <w:r>
-        <w:rPr>
-          <w:sz w:val="22"/>
-          <w:szCs w:val="22"/>
-        </w:rPr>
-        <w:t>take action</w:t>
-      </w:r>
-      <w:proofErr w:type="gramEnd"/>
-      <w:r>
-        <w:rPr>
-          <w:sz w:val="22"/>
-          <w:szCs w:val="22"/>
-        </w:rPr>
-        <w:t xml:space="preserve"> before an attack occurs. This approach can also help organizations detect insider threats, which are often difficult to detect using traditional methods.</w:t>
+        <w:t>Behavior-based analysis, on the other hand, can provide valuable insights into user and system behavior, allowing security teams to identify suspicious activity and take action before an attack occurs. This approach can also help organizations detect insider threats, which are often difficult to detect using traditional methods.</w:t>
       </w:r>
     </w:p>
     <w:p>
@@ -4722,21 +4706,7 @@
               <w:rPr>
                 <w:rFonts w:ascii="Times New Roman" w:hAnsi="Times New Roman" w:cs="Times New Roman"/>
               </w:rPr>
-              <w:t xml:space="preserve">Is this solution incorporated machine learning and biometric </w:t>
-            </w:r>
-            <w:proofErr w:type="spellStart"/>
-            <w:r>
-              <w:rPr>
-                <w:rFonts w:ascii="Times New Roman" w:hAnsi="Times New Roman" w:cs="Times New Roman"/>
-              </w:rPr>
-              <w:t>behaviour</w:t>
-            </w:r>
-            <w:proofErr w:type="spellEnd"/>
-            <w:r>
-              <w:rPr>
-                <w:rFonts w:ascii="Times New Roman" w:hAnsi="Times New Roman" w:cs="Times New Roman"/>
-              </w:rPr>
-              <w:t xml:space="preserve"> combined to ensure the reliability and security?</w:t>
+              <w:t>Is this solution incorporated machine learning and biometric behaviour combined to ensure the reliability and security?</w:t>
             </w:r>
           </w:p>
         </w:tc>
@@ -5569,21 +5539,7 @@
         <w:rPr>
           <w:rFonts w:ascii="Times New Roman" w:hAnsi="Times New Roman" w:cs="Times New Roman"/>
         </w:rPr>
-        <w:t xml:space="preserve">Scalability: The system should be able to handle large volumes of network traffic and </w:t>
-      </w:r>
-      <w:proofErr w:type="gramStart"/>
-      <w:r>
-        <w:rPr>
-          <w:rFonts w:ascii="Times New Roman" w:hAnsi="Times New Roman" w:cs="Times New Roman"/>
-        </w:rPr>
-        <w:t>data, and</w:t>
-      </w:r>
-      <w:proofErr w:type="gramEnd"/>
-      <w:r>
-        <w:rPr>
-          <w:rFonts w:ascii="Times New Roman" w:hAnsi="Times New Roman" w:cs="Times New Roman"/>
-        </w:rPr>
-        <w:t xml:space="preserve"> should be scalable to accommodate growth in network size and complexity.</w:t>
+        <w:t>Scalability: The system should be able to handle large volumes of network traffic and data, and should be scalable to accommodate growth in network size and complexity.</w:t>
       </w:r>
     </w:p>
     <w:p>
@@ -7081,25 +7037,7 @@
           <w:kern w:val="0"/>
           <w14:ligatures w14:val="none"/>
         </w:rPr>
-        <w:t xml:space="preserve"> and data breaches. </w:t>
-      </w:r>
-      <w:proofErr w:type="gramStart"/>
-      <w:r>
-        <w:rPr>
-          <w:rFonts w:ascii="Times New Roman" w:eastAsia="Times New Roman" w:hAnsi="Times New Roman" w:cs="Times New Roman"/>
-          <w:kern w:val="0"/>
-          <w14:ligatures w14:val="none"/>
-        </w:rPr>
-        <w:t>In order to</w:t>
-      </w:r>
-      <w:proofErr w:type="gramEnd"/>
-      <w:r>
-        <w:rPr>
-          <w:rFonts w:ascii="Times New Roman" w:eastAsia="Times New Roman" w:hAnsi="Times New Roman" w:cs="Times New Roman"/>
-          <w:kern w:val="0"/>
-          <w14:ligatures w14:val="none"/>
-        </w:rPr>
-        <w:t xml:space="preserve"> effectively mitigate these risks, businesses need to implement robust security measures that can detect and prevent potential threats.</w:t>
+        <w:t xml:space="preserve"> and data breaches. In order to effectively mitigate these risks, businesses need to implement robust security measures that can detect and prevent potential threats.</w:t>
       </w:r>
       <w:sdt>
         <w:sdtPr>
@@ -7565,16 +7503,8 @@
         <w:rPr>
           <w:rFonts w:ascii="Times New Roman" w:hAnsi="Times New Roman" w:cs="Times New Roman"/>
         </w:rPr>
-        <w:t xml:space="preserve">Scikit-learn, TensorFlow, and </w:t>
-      </w:r>
-      <w:proofErr w:type="spellStart"/>
-      <w:r>
-        <w:rPr>
-          <w:rFonts w:ascii="Times New Roman" w:hAnsi="Times New Roman" w:cs="Times New Roman"/>
-        </w:rPr>
-        <w:t>Keras</w:t>
-      </w:r>
-      <w:proofErr w:type="spellEnd"/>
+        <w:t>Scikit-learn, TensorFlow, and Keras</w:t>
+      </w:r>
       <w:sdt>
         <w:sdtPr>
           <w:rPr>
@@ -8394,62 +8324,6 @@
         </w:rPr>
       </w:pPr>
     </w:p>
-    <w:p>
-      <w:pPr>
-        <w:rPr>
-          <w:rFonts w:ascii="Times New Roman" w:hAnsi="Times New Roman" w:cs="Times New Roman"/>
-        </w:rPr>
-      </w:pPr>
-    </w:p>
-    <w:p>
-      <w:pPr>
-        <w:rPr>
-          <w:rFonts w:ascii="Times New Roman" w:hAnsi="Times New Roman" w:cs="Times New Roman"/>
-        </w:rPr>
-      </w:pPr>
-    </w:p>
-    <w:p>
-      <w:pPr>
-        <w:rPr>
-          <w:rFonts w:ascii="Times New Roman" w:hAnsi="Times New Roman" w:cs="Times New Roman"/>
-        </w:rPr>
-      </w:pPr>
-    </w:p>
-    <w:p>
-      <w:pPr>
-        <w:rPr>
-          <w:rFonts w:ascii="Times New Roman" w:hAnsi="Times New Roman" w:cs="Times New Roman"/>
-        </w:rPr>
-      </w:pPr>
-    </w:p>
-    <w:p>
-      <w:pPr>
-        <w:rPr>
-          <w:rFonts w:ascii="Times New Roman" w:hAnsi="Times New Roman" w:cs="Times New Roman"/>
-        </w:rPr>
-      </w:pPr>
-    </w:p>
-    <w:p>
-      <w:pPr>
-        <w:rPr>
-          <w:rFonts w:ascii="Times New Roman" w:hAnsi="Times New Roman" w:cs="Times New Roman"/>
-        </w:rPr>
-      </w:pPr>
-    </w:p>
-    <w:p>
-      <w:pPr>
-        <w:rPr>
-          <w:rFonts w:ascii="Times New Roman" w:hAnsi="Times New Roman" w:cs="Times New Roman"/>
-        </w:rPr>
-      </w:pPr>
-    </w:p>
-    <w:p>
-      <w:pPr>
-        <w:rPr>
-          <w:rFonts w:ascii="Times New Roman" w:hAnsi="Times New Roman" w:cs="Times New Roman"/>
-        </w:rPr>
-      </w:pPr>
-    </w:p>
     <w:sdt>
       <w:sdtPr>
         <w:id w:val="1789399949"/>
@@ -8473,6 +8347,10 @@
         <w:p>
           <w:pPr>
             <w:pStyle w:val="Heading1"/>
+            <w:numPr>
+              <w:ilvl w:val="0"/>
+              <w:numId w:val="13"/>
+            </w:numPr>
           </w:pPr>
           <w:r>
             <w:t>References</w:t>

</xml_diff>